<commit_message>
Eval #2 Draft updated
Cleared input validation portion for name. May need to test if other
strings can be typed into date-picker data field
</commit_message>
<xml_diff>
--- a/Project README and Log Eval #2 draft.docx
+++ b/Project README and Log Eval #2 draft.docx
@@ -2206,38 +2206,14 @@
                 <w:rFonts w:eastAsia="Times New Roman" w:cs="Helvetica"/>
                 <w:lang w:val="en-SG"/>
               </w:rPr>
-              <w:t xml:space="preserve">We intend to make use of </w:t>
-            </w:r>
-            <w:proofErr w:type="spellStart"/>
-            <w:r>
-              <w:rPr>
-                <w:rFonts w:eastAsia="Times New Roman" w:cs="Helvetica"/>
-                <w:lang w:val="en-SG"/>
-              </w:rPr>
-              <w:t>NUSMods</w:t>
-            </w:r>
-            <w:proofErr w:type="spellEnd"/>
-            <w:r>
-              <w:rPr>
-                <w:rFonts w:eastAsia="Times New Roman" w:cs="Helvetica"/>
-                <w:lang w:val="en-SG"/>
-              </w:rPr>
-              <w:t>’ API for NUS students to compare their timetable schedules with each oth</w:t>
-            </w:r>
-            <w:r>
-              <w:rPr>
-                <w:rFonts w:eastAsia="Times New Roman" w:cs="Helvetica"/>
-                <w:lang w:val="en-SG"/>
-              </w:rPr>
-              <w:t xml:space="preserve">er simply by inputting their </w:t>
-            </w:r>
-            <w:proofErr w:type="spellStart"/>
-            <w:r>
-              <w:rPr>
-                <w:rFonts w:eastAsia="Times New Roman" w:cs="Helvetica"/>
-                <w:lang w:val="en-SG"/>
-              </w:rPr>
-              <w:t>NU</w:t>
+              <w:t>We intend to make use of NUSMods’ API for NUS students to compare their timetable schedules with each oth</w:t>
+            </w:r>
+            <w:r>
+              <w:rPr>
+                <w:rFonts w:eastAsia="Times New Roman" w:cs="Helvetica"/>
+                <w:lang w:val="en-SG"/>
+              </w:rPr>
+              <w:t>er simply by inputting their NU</w:t>
             </w:r>
             <w:r>
               <w:rPr>
@@ -2246,7 +2222,6 @@
               </w:rPr>
               <w:t>SMods</w:t>
             </w:r>
-            <w:proofErr w:type="spellEnd"/>
             <w:r>
               <w:rPr>
                 <w:rFonts w:eastAsia="Times New Roman" w:cs="Helvetica"/>
@@ -2312,118 +2287,132 @@
                 <w:lang w:val="en-SG"/>
               </w:rPr>
             </w:pPr>
+          </w:p>
+          <w:p>
+            <w:pPr>
+              <w:shd w:val="clear" w:color="auto" w:fill="FFDAB9"/>
+              <w:spacing w:after="0" w:line="240" w:lineRule="auto"/>
+              <w:rPr>
+                <w:rFonts w:eastAsia="Times New Roman" w:cs="Helvetica"/>
+                <w:lang w:val="en-SG"/>
+              </w:rPr>
+            </w:pPr>
+            <w:r>
+              <w:rPr>
+                <w:rFonts w:eastAsia="Times New Roman" w:cs="Helvetica"/>
+                <w:b/>
+                <w:lang w:val="en-SG"/>
+              </w:rPr>
+              <w:t>Aims after this point:</w:t>
+            </w:r>
+          </w:p>
+          <w:p>
+            <w:pPr>
+              <w:shd w:val="clear" w:color="auto" w:fill="FFDAB9"/>
+              <w:spacing w:after="0" w:line="240" w:lineRule="auto"/>
+              <w:rPr>
+                <w:rFonts w:eastAsia="Times New Roman" w:cs="Helvetica"/>
+                <w:lang w:val="en-SG"/>
+              </w:rPr>
+            </w:pPr>
+            <w:r>
+              <w:rPr>
+                <w:rFonts w:eastAsia="Times New Roman" w:cs="Helvetica"/>
+                <w:lang w:val="en-SG"/>
+              </w:rPr>
+              <w:lastRenderedPageBreak/>
+              <w:t>Right now we are not familiar with Git. We would be studying Git so that we can utilise version control effectively. Currently, we are using Google Drive to store previous versions of the website we created and we would start utilising Git once we are familiar with it.</w:t>
+            </w:r>
+            <w:r>
+              <w:rPr>
+                <w:rFonts w:eastAsia="Times New Roman" w:cs="Helvetica"/>
+                <w:lang w:val="en-SG"/>
+              </w:rPr>
+              <w:t xml:space="preserve"> (please see below for what we did with Google Drive)</w:t>
+            </w:r>
+          </w:p>
+          <w:p>
+            <w:pPr>
+              <w:shd w:val="clear" w:color="auto" w:fill="FFDAB9"/>
+              <w:spacing w:after="0" w:line="240" w:lineRule="auto"/>
+              <w:rPr>
+                <w:rFonts w:eastAsia="Times New Roman" w:cs="Helvetica"/>
+                <w:lang w:val="en-SG"/>
+              </w:rPr>
+            </w:pPr>
+          </w:p>
+          <w:p>
+            <w:pPr>
+              <w:shd w:val="clear" w:color="auto" w:fill="FFDAB9"/>
+              <w:spacing w:after="0" w:line="240" w:lineRule="auto"/>
+              <w:rPr>
+                <w:rFonts w:eastAsia="Times New Roman" w:cs="Helvetica"/>
+                <w:lang w:val="en-SG"/>
+              </w:rPr>
+            </w:pPr>
+            <w:r>
+              <w:rPr>
+                <w:rFonts w:eastAsia="Times New Roman" w:cs="Helvetica"/>
+                <w:lang w:val="en-SG"/>
+              </w:rPr>
+              <w:t>Also, we are in the midst of learning JavaScript for web development instead of using Python</w:t>
+            </w:r>
+            <w:r>
+              <w:rPr>
+                <w:rFonts w:eastAsia="Times New Roman" w:cs="Helvetica"/>
+                <w:lang w:val="en-SG"/>
+              </w:rPr>
+              <w:t xml:space="preserve"> and have not used any app-development tool yet</w:t>
+            </w:r>
+            <w:r>
+              <w:rPr>
+                <w:rFonts w:eastAsia="Times New Roman" w:cs="Helvetica"/>
+                <w:lang w:val="en-SG"/>
+              </w:rPr>
+              <w:t>.</w:t>
+            </w:r>
+          </w:p>
+          <w:p>
+            <w:pPr>
+              <w:shd w:val="clear" w:color="auto" w:fill="FFDAB9"/>
+              <w:spacing w:after="0" w:line="240" w:lineRule="auto"/>
+              <w:rPr>
+                <w:rFonts w:eastAsia="Times New Roman" w:cs="Helvetica"/>
+                <w:lang w:val="en-SG"/>
+              </w:rPr>
+            </w:pPr>
+          </w:p>
+          <w:p>
+            <w:pPr>
+              <w:shd w:val="clear" w:color="auto" w:fill="FFDAB9"/>
+              <w:spacing w:after="0" w:line="240" w:lineRule="auto"/>
+              <w:rPr>
+                <w:rFonts w:eastAsia="Times New Roman" w:cs="Helvetica"/>
+                <w:lang w:val="en-SG"/>
+              </w:rPr>
+            </w:pPr>
+            <w:r>
+              <w:rPr>
+                <w:rFonts w:eastAsia="Times New Roman" w:cs="Helvetica"/>
+                <w:lang w:val="en-SG"/>
+              </w:rPr>
+              <w:t>Then, we would work out input validation and exception handling for user inputs, mainly to guard against SQL injections.</w:t>
+            </w:r>
+            <w:r>
+              <w:rPr>
+                <w:rFonts w:eastAsia="Times New Roman" w:cs="Helvetica"/>
+                <w:lang w:val="en-SG"/>
+              </w:rPr>
+              <w:t xml:space="preserve"> (done</w:t>
+            </w:r>
             <w:bookmarkStart w:id="0" w:name="_GoBack"/>
             <w:bookmarkEnd w:id="0"/>
-          </w:p>
-          <w:p>
-            <w:pPr>
-              <w:shd w:val="clear" w:color="auto" w:fill="FFDAB9"/>
-              <w:spacing w:after="0" w:line="240" w:lineRule="auto"/>
-              <w:rPr>
-                <w:rFonts w:eastAsia="Times New Roman" w:cs="Helvetica"/>
-                <w:lang w:val="en-SG"/>
-              </w:rPr>
-            </w:pPr>
-            <w:r>
-              <w:rPr>
-                <w:rFonts w:eastAsia="Times New Roman" w:cs="Helvetica"/>
-                <w:b/>
-                <w:lang w:val="en-SG"/>
-              </w:rPr>
-              <w:t>Aims after this point:</w:t>
-            </w:r>
-          </w:p>
-          <w:p>
-            <w:pPr>
-              <w:shd w:val="clear" w:color="auto" w:fill="FFDAB9"/>
-              <w:spacing w:after="0" w:line="240" w:lineRule="auto"/>
-              <w:rPr>
-                <w:rFonts w:eastAsia="Times New Roman" w:cs="Helvetica"/>
-                <w:lang w:val="en-SG"/>
-              </w:rPr>
-            </w:pPr>
-            <w:r>
-              <w:rPr>
-                <w:rFonts w:eastAsia="Times New Roman" w:cs="Helvetica"/>
-                <w:lang w:val="en-SG"/>
-              </w:rPr>
-              <w:lastRenderedPageBreak/>
-              <w:t>Right now we are not familiar with Git. We would be studying Git so that we can utilise version control effectively. Currently, we are using Google Drive to store previous versions of the website we created and we would start utilising Git once we are familiar with it.</w:t>
-            </w:r>
-            <w:r>
-              <w:rPr>
-                <w:rFonts w:eastAsia="Times New Roman" w:cs="Helvetica"/>
-                <w:lang w:val="en-SG"/>
-              </w:rPr>
-              <w:t xml:space="preserve"> (please see below for what we did with Google Drive)</w:t>
-            </w:r>
-          </w:p>
-          <w:p>
-            <w:pPr>
-              <w:shd w:val="clear" w:color="auto" w:fill="FFDAB9"/>
-              <w:spacing w:after="0" w:line="240" w:lineRule="auto"/>
-              <w:rPr>
-                <w:rFonts w:eastAsia="Times New Roman" w:cs="Helvetica"/>
-                <w:lang w:val="en-SG"/>
-              </w:rPr>
-            </w:pPr>
-          </w:p>
-          <w:p>
-            <w:pPr>
-              <w:shd w:val="clear" w:color="auto" w:fill="FFDAB9"/>
-              <w:spacing w:after="0" w:line="240" w:lineRule="auto"/>
-              <w:rPr>
-                <w:rFonts w:eastAsia="Times New Roman" w:cs="Helvetica"/>
-                <w:lang w:val="en-SG"/>
-              </w:rPr>
-            </w:pPr>
-            <w:r>
-              <w:rPr>
-                <w:rFonts w:eastAsia="Times New Roman" w:cs="Helvetica"/>
-                <w:lang w:val="en-SG"/>
-              </w:rPr>
-              <w:t>Also, we are in the midst of learning JavaScript for web development instead of using Python</w:t>
-            </w:r>
-            <w:r>
-              <w:rPr>
-                <w:rFonts w:eastAsia="Times New Roman" w:cs="Helvetica"/>
-                <w:lang w:val="en-SG"/>
-              </w:rPr>
-              <w:t xml:space="preserve"> and have not used any app-development tool yet</w:t>
-            </w:r>
-            <w:r>
-              <w:rPr>
-                <w:rFonts w:eastAsia="Times New Roman" w:cs="Helvetica"/>
-                <w:lang w:val="en-SG"/>
-              </w:rPr>
-              <w:t>.</w:t>
-            </w:r>
-          </w:p>
-          <w:p>
-            <w:pPr>
-              <w:shd w:val="clear" w:color="auto" w:fill="FFDAB9"/>
-              <w:spacing w:after="0" w:line="240" w:lineRule="auto"/>
-              <w:rPr>
-                <w:rFonts w:eastAsia="Times New Roman" w:cs="Helvetica"/>
-                <w:lang w:val="en-SG"/>
-              </w:rPr>
-            </w:pPr>
-          </w:p>
-          <w:p>
-            <w:pPr>
-              <w:shd w:val="clear" w:color="auto" w:fill="FFDAB9"/>
-              <w:spacing w:after="0" w:line="240" w:lineRule="auto"/>
-              <w:rPr>
-                <w:rFonts w:eastAsia="Times New Roman" w:cs="Helvetica"/>
-                <w:lang w:val="en-SG"/>
-              </w:rPr>
-            </w:pPr>
-            <w:r>
-              <w:rPr>
-                <w:rFonts w:eastAsia="Times New Roman" w:cs="Helvetica"/>
-                <w:lang w:val="en-SG"/>
-              </w:rPr>
-              <w:t>Then, we would work out input validation and exception handling for user inputs, mainly to guard against SQL injections.</w:t>
+            <w:r>
+              <w:rPr>
+                <w:rFonts w:eastAsia="Times New Roman" w:cs="Helvetica"/>
+                <w:lang w:val="en-SG"/>
+              </w:rPr>
+              <w:t>)</w:t>
             </w:r>
           </w:p>
           <w:p>
@@ -3065,7 +3054,6 @@
                 <w:lang w:val="en-SG"/>
               </w:rPr>
             </w:pPr>
-            <w:proofErr w:type="spellStart"/>
             <w:r>
               <w:rPr>
                 <w:rFonts w:eastAsia="Times New Roman" w:cs="Helvetica"/>
@@ -3073,7 +3061,6 @@
               </w:rPr>
               <w:t>Codecademy</w:t>
             </w:r>
-            <w:proofErr w:type="spellEnd"/>
             <w:r>
               <w:rPr>
                 <w:rFonts w:eastAsia="Times New Roman" w:cs="Helvetica"/>
@@ -4006,21 +3993,12 @@
                       <w:lang w:val="en-SG"/>
                     </w:rPr>
                   </w:pPr>
-                  <w:proofErr w:type="spellStart"/>
                   <w:r>
                     <w:rPr>
                       <w:rFonts w:eastAsia="Times New Roman" w:cs="Times New Roman"/>
                       <w:lang w:val="en-SG"/>
                     </w:rPr>
-                    <w:t>Liftoff</w:t>
-                  </w:r>
-                  <w:proofErr w:type="spellEnd"/>
-                  <w:r>
-                    <w:rPr>
-                      <w:rFonts w:eastAsia="Times New Roman" w:cs="Times New Roman"/>
-                      <w:lang w:val="en-SG"/>
-                    </w:rPr>
-                    <w:t xml:space="preserve"> Day 1</w:t>
+                    <w:t>Liftoff Day 1</w:t>
                   </w:r>
                 </w:p>
               </w:tc>
@@ -4172,21 +4150,12 @@
                       <w:lang w:val="en-SG"/>
                     </w:rPr>
                   </w:pPr>
-                  <w:proofErr w:type="spellStart"/>
                   <w:r>
                     <w:rPr>
                       <w:rFonts w:eastAsia="Times New Roman" w:cs="Times New Roman"/>
                       <w:lang w:val="en-SG"/>
                     </w:rPr>
-                    <w:t>Liftoff</w:t>
-                  </w:r>
-                  <w:proofErr w:type="spellEnd"/>
-                  <w:r>
-                    <w:rPr>
-                      <w:rFonts w:eastAsia="Times New Roman" w:cs="Times New Roman"/>
-                      <w:lang w:val="en-SG"/>
-                    </w:rPr>
-                    <w:t xml:space="preserve"> Day 2</w:t>
+                    <w:t>Liftoff Day 2</w:t>
                   </w:r>
                 </w:p>
               </w:tc>
@@ -5886,21 +5855,12 @@
                 <w:lang w:val="en-SG"/>
               </w:rPr>
             </w:pPr>
-            <w:proofErr w:type="spellStart"/>
-            <w:r>
-              <w:rPr>
-                <w:rFonts w:eastAsia="Times New Roman" w:cs="Times New Roman"/>
-                <w:lang w:val="en-SG"/>
-              </w:rPr>
-              <w:t>Liftoff</w:t>
-            </w:r>
-            <w:proofErr w:type="spellEnd"/>
-            <w:r>
-              <w:rPr>
-                <w:rFonts w:eastAsia="Times New Roman" w:cs="Times New Roman"/>
-                <w:lang w:val="en-SG"/>
-              </w:rPr>
-              <w:t xml:space="preserve"> Day 1</w:t>
+            <w:r>
+              <w:rPr>
+                <w:rFonts w:eastAsia="Times New Roman" w:cs="Times New Roman"/>
+                <w:lang w:val="en-SG"/>
+              </w:rPr>
+              <w:t>Liftoff Day 1</w:t>
             </w:r>
           </w:p>
         </w:tc>
@@ -6052,21 +6012,12 @@
                 <w:lang w:val="en-SG"/>
               </w:rPr>
             </w:pPr>
-            <w:proofErr w:type="spellStart"/>
-            <w:r>
-              <w:rPr>
-                <w:rFonts w:eastAsia="Times New Roman" w:cs="Times New Roman"/>
-                <w:lang w:val="en-SG"/>
-              </w:rPr>
-              <w:t>Liftoff</w:t>
-            </w:r>
-            <w:proofErr w:type="spellEnd"/>
-            <w:r>
-              <w:rPr>
-                <w:rFonts w:eastAsia="Times New Roman" w:cs="Times New Roman"/>
-                <w:lang w:val="en-SG"/>
-              </w:rPr>
-              <w:t xml:space="preserve"> Day 2</w:t>
+            <w:r>
+              <w:rPr>
+                <w:rFonts w:eastAsia="Times New Roman" w:cs="Times New Roman"/>
+                <w:lang w:val="en-SG"/>
+              </w:rPr>
+              <w:t>Liftoff Day 2</w:t>
             </w:r>
           </w:p>
         </w:tc>
@@ -6215,40 +6166,15 @@
                 <w:rFonts w:eastAsia="Times New Roman" w:cs="Times New Roman"/>
                 <w:lang w:val="en-SG"/>
               </w:rPr>
-              <w:t xml:space="preserve">Self-learning from </w:t>
-            </w:r>
-            <w:proofErr w:type="spellStart"/>
-            <w:r>
-              <w:rPr>
-                <w:rFonts w:eastAsia="Times New Roman" w:cs="Times New Roman"/>
-                <w:lang w:val="en-SG"/>
-              </w:rPr>
-              <w:t>Codecademy</w:t>
-            </w:r>
-            <w:proofErr w:type="spellEnd"/>
+              <w:t>Self-learning from Codecademy</w:t>
+            </w:r>
             <w:r>
               <w:rPr>
                 <w:rFonts w:eastAsia="Times New Roman" w:cs="Times New Roman"/>
                 <w:lang w:val="en-SG"/>
               </w:rPr>
               <w:br/>
-              <w:t>(HTML/CSS/</w:t>
-            </w:r>
-            <w:proofErr w:type="spellStart"/>
-            <w:r>
-              <w:rPr>
-                <w:rFonts w:eastAsia="Times New Roman" w:cs="Times New Roman"/>
-                <w:lang w:val="en-SG"/>
-              </w:rPr>
-              <w:t>Javascript</w:t>
-            </w:r>
-            <w:proofErr w:type="spellEnd"/>
-            <w:r>
-              <w:rPr>
-                <w:rFonts w:eastAsia="Times New Roman" w:cs="Times New Roman"/>
-                <w:lang w:val="en-SG"/>
-              </w:rPr>
-              <w:t>/Python)</w:t>
+              <w:t>(HTML/CSS/Javascript/Python)</w:t>
             </w:r>
           </w:p>
         </w:tc>

</xml_diff>

<commit_message>
Updated Eval #2 draft
More extensive revision to this draft
</commit_message>
<xml_diff>
--- a/Project README and Log Eval #2 draft.docx
+++ b/Project README and Log Eval #2 draft.docx
@@ -635,6 +635,79 @@
                 <w:b/>
                 <w:lang w:val="en-SG"/>
               </w:rPr>
+              <w:t>User stores:</w:t>
+            </w:r>
+          </w:p>
+          <w:p>
+            <w:pPr>
+              <w:shd w:val="clear" w:color="auto" w:fill="FFDAB9"/>
+              <w:spacing w:after="0" w:line="240" w:lineRule="auto"/>
+              <w:rPr>
+                <w:rFonts w:eastAsia="Times New Roman" w:cs="Helvetica"/>
+                <w:lang w:val="en-SG"/>
+              </w:rPr>
+            </w:pPr>
+            <w:r>
+              <w:rPr>
+                <w:rFonts w:eastAsia="Times New Roman" w:cs="Helvetica"/>
+                <w:lang w:val="en-SG"/>
+              </w:rPr>
+              <w:t>I, as a user, would sometimes need to meet up with friends for project or a gathering and I would need to find out when everybody is free for that meet-up to happen. It can be quite messy asking everyone for their schedules in a chat so I will use this application to help me find out the date where everyone is free.</w:t>
+            </w:r>
+          </w:p>
+          <w:p>
+            <w:pPr>
+              <w:shd w:val="clear" w:color="auto" w:fill="FFDAB9"/>
+              <w:spacing w:after="0" w:line="240" w:lineRule="auto"/>
+              <w:rPr>
+                <w:rFonts w:eastAsia="Times New Roman" w:cs="Helvetica"/>
+                <w:lang w:val="en-SG"/>
+              </w:rPr>
+            </w:pPr>
+          </w:p>
+          <w:p>
+            <w:pPr>
+              <w:shd w:val="clear" w:color="auto" w:fill="FFDAB9"/>
+              <w:spacing w:after="0" w:line="240" w:lineRule="auto"/>
+              <w:rPr>
+                <w:rFonts w:eastAsia="Times New Roman" w:cs="Helvetica"/>
+                <w:lang w:val="en-SG"/>
+              </w:rPr>
+            </w:pPr>
+            <w:r>
+              <w:rPr>
+                <w:rFonts w:eastAsia="Times New Roman" w:cs="Helvetica"/>
+                <w:lang w:val="en-SG"/>
+              </w:rPr>
+              <w:t>I can use something similar like Doodle poll to do that, but by using that, I have to key in specified dates and get others to vote on those dates. However, when I use this application, I only need to get everyone else to key in their schedules and the application will find out the common meet-up date for us.</w:t>
+            </w:r>
+          </w:p>
+          <w:p>
+            <w:pPr>
+              <w:shd w:val="clear" w:color="auto" w:fill="FFDAB9"/>
+              <w:spacing w:after="0" w:line="240" w:lineRule="auto"/>
+              <w:rPr>
+                <w:rFonts w:eastAsia="Times New Roman" w:cs="Helvetica"/>
+                <w:b/>
+                <w:lang w:val="en-SG"/>
+              </w:rPr>
+            </w:pPr>
+          </w:p>
+          <w:p>
+            <w:pPr>
+              <w:shd w:val="clear" w:color="auto" w:fill="FFDAB9"/>
+              <w:spacing w:after="0" w:line="240" w:lineRule="auto"/>
+              <w:rPr>
+                <w:rFonts w:eastAsia="Times New Roman" w:cs="Helvetica"/>
+                <w:lang w:val="en-SG"/>
+              </w:rPr>
+            </w:pPr>
+            <w:r>
+              <w:rPr>
+                <w:rFonts w:eastAsia="Times New Roman" w:cs="Helvetica"/>
+                <w:b/>
+                <w:lang w:val="en-SG"/>
+              </w:rPr>
               <w:t>Intended features:</w:t>
             </w:r>
           </w:p>
@@ -657,7 +730,21 @@
                 <w:rFonts w:eastAsia="Times New Roman" w:cs="Helvetica"/>
                 <w:lang w:val="en-SG"/>
               </w:rPr>
-              <w:t>Temporary sessions created using SQL database with PHP, where groups of users can come together to collate the dates everyone is free without requiring logins</w:t>
+              <w:t xml:space="preserve">Temporary sessions created using SQL database with PHP, where groups of users can come together to collate the </w:t>
+            </w:r>
+            <w:r>
+              <w:rPr>
+                <w:rFonts w:eastAsia="Times New Roman" w:cs="Helvetica"/>
+                <w:lang w:val="en-SG"/>
+              </w:rPr>
+              <w:t>their own schedules</w:t>
+            </w:r>
+            <w:r>
+              <w:rPr>
+                <w:rFonts w:eastAsia="Times New Roman" w:cs="Helvetica"/>
+                <w:lang w:val="en-SG"/>
+              </w:rPr>
+              <w:t xml:space="preserve"> without requiring logins</w:t>
             </w:r>
           </w:p>
           <w:p>
@@ -681,6 +768,13 @@
               </w:rPr>
               <w:t>Date-picker input for users to enter inputs</w:t>
             </w:r>
+            <w:r>
+              <w:rPr>
+                <w:rFonts w:eastAsia="Times New Roman" w:cs="Helvetica"/>
+                <w:lang w:val="en-SG"/>
+              </w:rPr>
+              <w:t xml:space="preserve"> manually</w:t>
+            </w:r>
           </w:p>
           <w:p>
             <w:pPr>
@@ -740,203 +834,124 @@
               </w:rPr>
               <w:t xml:space="preserve">: </w:t>
             </w:r>
-            <w:r>
-              <w:rPr>
-                <w:rFonts w:eastAsia="Times New Roman" w:cs="Helvetica"/>
-                <w:lang w:val="en-SG"/>
-              </w:rPr>
-              <w:br/>
-              <w:t>We have made the website but we have not studied the part on servers and databases yet. Currently we have the website interface ready (the html file is created). The website is not hosted on any server yet though.</w:t>
-            </w:r>
-          </w:p>
-          <w:p>
-            <w:pPr>
-              <w:shd w:val="clear" w:color="auto" w:fill="FFDAB9"/>
-              <w:spacing w:after="0" w:line="240" w:lineRule="auto"/>
-              <w:rPr>
-                <w:rFonts w:eastAsia="Times New Roman" w:cs="Helvetica"/>
-                <w:lang w:val="en-SG"/>
-              </w:rPr>
-            </w:pPr>
-          </w:p>
-          <w:p>
-            <w:pPr>
-              <w:shd w:val="clear" w:color="auto" w:fill="FFDAB9"/>
-              <w:spacing w:after="0" w:line="240" w:lineRule="auto"/>
-              <w:rPr>
-                <w:rFonts w:eastAsia="Times New Roman" w:cs="Helvetica"/>
-                <w:lang w:val="en-SG"/>
-              </w:rPr>
-            </w:pPr>
-            <w:r>
-              <w:rPr>
-                <w:rFonts w:eastAsia="Times New Roman" w:cs="Helvetica"/>
-                <w:lang w:val="en-SG"/>
-              </w:rPr>
-              <w:t>The interface includes a date-picker that allows each person to select and input dates that they are available. However, since the program has not been done, the website does not do much besides allowing for inputs and lacks any form of processing whatsoever.</w:t>
-            </w:r>
-            <w:r>
-              <w:rPr>
-                <w:rFonts w:eastAsia="Times New Roman" w:cs="Helvetica"/>
-                <w:lang w:val="en-SG"/>
-              </w:rPr>
-              <w:t xml:space="preserve"> Screenshots of our website are shown below.</w:t>
-            </w:r>
-          </w:p>
-          <w:p>
-            <w:pPr>
-              <w:shd w:val="clear" w:color="auto" w:fill="FFDAB9"/>
-              <w:spacing w:after="0" w:line="240" w:lineRule="auto"/>
-              <w:rPr>
-                <w:rFonts w:eastAsia="Times New Roman" w:cs="Helvetica"/>
-                <w:lang w:val="en-SG"/>
-              </w:rPr>
-            </w:pPr>
-          </w:p>
-          <w:p>
-            <w:pPr>
-              <w:shd w:val="clear" w:color="auto" w:fill="FFDAB9"/>
-              <w:spacing w:after="0" w:line="240" w:lineRule="auto"/>
-              <w:rPr>
-                <w:rFonts w:eastAsia="Times New Roman" w:cs="Helvetica"/>
-                <w:lang w:val="en-SG"/>
-              </w:rPr>
-            </w:pPr>
-          </w:p>
-          <w:p>
-            <w:pPr>
-              <w:shd w:val="clear" w:color="auto" w:fill="FFDAB9"/>
-              <w:spacing w:after="0" w:line="240" w:lineRule="auto"/>
-              <w:rPr>
-                <w:rFonts w:eastAsia="Times New Roman" w:cs="Helvetica"/>
-                <w:lang w:val="en-SG"/>
-              </w:rPr>
-            </w:pPr>
-          </w:p>
-          <w:p>
-            <w:pPr>
-              <w:shd w:val="clear" w:color="auto" w:fill="FFDAB9"/>
-              <w:spacing w:after="0" w:line="240" w:lineRule="auto"/>
-              <w:rPr>
-                <w:rFonts w:eastAsia="Times New Roman" w:cs="Helvetica"/>
-                <w:lang w:val="en-SG"/>
-              </w:rPr>
-            </w:pPr>
-          </w:p>
-          <w:p>
-            <w:pPr>
-              <w:shd w:val="clear" w:color="auto" w:fill="FFDAB9"/>
-              <w:spacing w:after="0" w:line="240" w:lineRule="auto"/>
-              <w:rPr>
-                <w:rFonts w:eastAsia="Times New Roman" w:cs="Helvetica"/>
-                <w:lang w:val="en-SG"/>
-              </w:rPr>
-            </w:pPr>
-          </w:p>
-          <w:p>
-            <w:pPr>
-              <w:shd w:val="clear" w:color="auto" w:fill="FFDAB9"/>
-              <w:spacing w:after="0" w:line="240" w:lineRule="auto"/>
-              <w:rPr>
-                <w:rFonts w:eastAsia="Times New Roman" w:cs="Helvetica"/>
-                <w:lang w:val="en-SG"/>
-              </w:rPr>
-            </w:pPr>
-          </w:p>
-          <w:p>
-            <w:pPr>
-              <w:shd w:val="clear" w:color="auto" w:fill="FFDAB9"/>
-              <w:spacing w:after="0" w:line="240" w:lineRule="auto"/>
-              <w:rPr>
-                <w:rFonts w:eastAsia="Times New Roman" w:cs="Helvetica"/>
-                <w:lang w:val="en-SG"/>
-              </w:rPr>
-            </w:pPr>
-          </w:p>
-          <w:p>
-            <w:pPr>
-              <w:shd w:val="clear" w:color="auto" w:fill="FFDAB9"/>
-              <w:spacing w:after="0" w:line="240" w:lineRule="auto"/>
-              <w:rPr>
-                <w:rFonts w:eastAsia="Times New Roman" w:cs="Helvetica"/>
-                <w:lang w:val="en-SG"/>
-              </w:rPr>
-            </w:pPr>
-          </w:p>
-          <w:p>
-            <w:pPr>
-              <w:shd w:val="clear" w:color="auto" w:fill="FFDAB9"/>
-              <w:spacing w:after="0" w:line="240" w:lineRule="auto"/>
-              <w:rPr>
-                <w:rFonts w:eastAsia="Times New Roman" w:cs="Helvetica"/>
-                <w:lang w:val="en-SG"/>
-              </w:rPr>
-            </w:pPr>
-          </w:p>
-          <w:p>
-            <w:pPr>
-              <w:shd w:val="clear" w:color="auto" w:fill="FFDAB9"/>
-              <w:spacing w:after="0" w:line="240" w:lineRule="auto"/>
-              <w:rPr>
-                <w:rFonts w:eastAsia="Times New Roman" w:cs="Helvetica"/>
-                <w:lang w:val="en-SG"/>
-              </w:rPr>
-            </w:pPr>
-          </w:p>
-          <w:p>
-            <w:pPr>
-              <w:shd w:val="clear" w:color="auto" w:fill="FFDAB9"/>
-              <w:spacing w:after="0" w:line="240" w:lineRule="auto"/>
-              <w:rPr>
-                <w:rFonts w:eastAsia="Times New Roman" w:cs="Helvetica"/>
-                <w:lang w:val="en-SG"/>
-              </w:rPr>
-            </w:pPr>
-          </w:p>
-          <w:p>
-            <w:pPr>
-              <w:shd w:val="clear" w:color="auto" w:fill="FFDAB9"/>
-              <w:spacing w:after="0" w:line="240" w:lineRule="auto"/>
-              <w:rPr>
-                <w:rFonts w:eastAsia="Times New Roman" w:cs="Helvetica"/>
-                <w:lang w:val="en-SG"/>
-              </w:rPr>
-            </w:pPr>
-          </w:p>
-          <w:p>
-            <w:pPr>
-              <w:shd w:val="clear" w:color="auto" w:fill="FFDAB9"/>
-              <w:spacing w:after="0" w:line="240" w:lineRule="auto"/>
-              <w:rPr>
-                <w:rFonts w:eastAsia="Times New Roman" w:cs="Helvetica"/>
-                <w:lang w:val="en-SG"/>
-              </w:rPr>
-            </w:pPr>
-          </w:p>
-          <w:p>
-            <w:pPr>
-              <w:shd w:val="clear" w:color="auto" w:fill="FFDAB9"/>
-              <w:spacing w:after="0" w:line="240" w:lineRule="auto"/>
-              <w:rPr>
-                <w:rFonts w:eastAsia="Times New Roman" w:cs="Helvetica"/>
-                <w:lang w:val="en-SG"/>
-              </w:rPr>
-            </w:pPr>
-          </w:p>
-          <w:p>
-            <w:pPr>
-              <w:shd w:val="clear" w:color="auto" w:fill="FFDAB9"/>
-              <w:spacing w:after="0" w:line="240" w:lineRule="auto"/>
-              <w:rPr>
-                <w:rFonts w:eastAsia="Times New Roman" w:cs="Helvetica"/>
-                <w:lang w:val="en-SG"/>
-              </w:rPr>
-            </w:pPr>
-            <w:r>
-              <w:rPr>
-                <w:rFonts w:eastAsia="Times New Roman" w:cs="Helvetica"/>
-                <w:lang w:val="en-SG"/>
-              </w:rPr>
+          </w:p>
+          <w:p>
+            <w:pPr>
+              <w:pStyle w:val="ListParagraph"/>
+              <w:numPr>
+                <w:ilvl w:val="0"/>
+                <w:numId w:val="9"/>
+              </w:numPr>
+              <w:shd w:val="clear" w:color="auto" w:fill="FFDAB9"/>
+              <w:spacing w:after="0" w:line="240" w:lineRule="auto"/>
+              <w:rPr>
+                <w:rFonts w:eastAsia="Times New Roman" w:cs="Helvetica"/>
+                <w:lang w:val="en-SG"/>
+              </w:rPr>
+            </w:pPr>
+            <w:r>
+              <w:rPr>
+                <w:rFonts w:eastAsia="Times New Roman" w:cs="Helvetica"/>
+                <w:lang w:val="en-SG"/>
+              </w:rPr>
+              <w:t>Website interface is ready and able to accept inputs</w:t>
+            </w:r>
+            <w:r>
+              <w:rPr>
+                <w:rFonts w:eastAsia="Times New Roman" w:cs="Helvetica"/>
+                <w:lang w:val="en-SG"/>
+              </w:rPr>
+              <w:t>.</w:t>
+            </w:r>
+          </w:p>
+          <w:p>
+            <w:pPr>
+              <w:pStyle w:val="ListParagraph"/>
+              <w:numPr>
+                <w:ilvl w:val="0"/>
+                <w:numId w:val="9"/>
+              </w:numPr>
+              <w:shd w:val="clear" w:color="auto" w:fill="FFDAB9"/>
+              <w:spacing w:after="0" w:line="240" w:lineRule="auto"/>
+              <w:rPr>
+                <w:rFonts w:eastAsia="Times New Roman" w:cs="Helvetica"/>
+                <w:lang w:val="en-SG"/>
+              </w:rPr>
+            </w:pPr>
+            <w:r>
+              <w:rPr>
+                <w:rFonts w:eastAsia="Times New Roman" w:cs="Helvetica"/>
+                <w:lang w:val="en-SG"/>
+              </w:rPr>
+              <w:t>Date-picker interface has been set-up in the website</w:t>
+            </w:r>
+            <w:r>
+              <w:rPr>
+                <w:rFonts w:eastAsia="Times New Roman" w:cs="Helvetica"/>
+                <w:lang w:val="en-SG"/>
+              </w:rPr>
+              <w:t>.</w:t>
+            </w:r>
+          </w:p>
+          <w:p>
+            <w:pPr>
+              <w:pStyle w:val="ListParagraph"/>
+              <w:numPr>
+                <w:ilvl w:val="0"/>
+                <w:numId w:val="9"/>
+              </w:numPr>
+              <w:shd w:val="clear" w:color="auto" w:fill="FFDAB9"/>
+              <w:spacing w:after="0" w:line="240" w:lineRule="auto"/>
+              <w:rPr>
+                <w:rFonts w:eastAsia="Times New Roman" w:cs="Helvetica"/>
+                <w:lang w:val="en-SG"/>
+              </w:rPr>
+            </w:pPr>
+            <w:r>
+              <w:rPr>
+                <w:rFonts w:eastAsia="Times New Roman" w:cs="Helvetica"/>
+                <w:lang w:val="en-SG"/>
+              </w:rPr>
+              <w:t>Program has been written for input validation of name to prevent SQL injections since we are relying on SQL and PHP for our database system</w:t>
+            </w:r>
+          </w:p>
+          <w:p>
+            <w:pPr>
+              <w:pStyle w:val="ListParagraph"/>
+              <w:numPr>
+                <w:ilvl w:val="0"/>
+                <w:numId w:val="9"/>
+              </w:numPr>
+              <w:shd w:val="clear" w:color="auto" w:fill="FFDAB9"/>
+              <w:spacing w:after="0" w:line="240" w:lineRule="auto"/>
+              <w:rPr>
+                <w:rFonts w:eastAsia="Times New Roman" w:cs="Helvetica"/>
+                <w:lang w:val="en-SG"/>
+              </w:rPr>
+            </w:pPr>
+            <w:r>
+              <w:rPr>
+                <w:rFonts w:eastAsia="Times New Roman" w:cs="Helvetica"/>
+                <w:lang w:val="en-SG"/>
+              </w:rPr>
+              <w:t>Program to compute the common meet-up dates have also been written.</w:t>
+            </w:r>
+          </w:p>
+          <w:p>
+            <w:pPr>
+              <w:shd w:val="clear" w:color="auto" w:fill="FFDAB9"/>
+              <w:spacing w:after="0" w:line="240" w:lineRule="auto"/>
+              <w:rPr>
+                <w:rFonts w:eastAsia="Times New Roman" w:cs="Helvetica"/>
+                <w:lang w:val="en-SG"/>
+              </w:rPr>
+            </w:pPr>
+            <w:r>
+              <w:rPr>
+                <w:rFonts w:eastAsia="Times New Roman" w:cs="Helvetica"/>
+                <w:lang w:val="en-SG"/>
+              </w:rPr>
+              <w:lastRenderedPageBreak/>
               <w:t xml:space="preserve">Some screenshots of our </w:t>
             </w:r>
             <w:r>
@@ -2152,76 +2167,237 @@
               <w:spacing w:after="0" w:line="240" w:lineRule="auto"/>
               <w:rPr>
                 <w:rFonts w:eastAsia="Times New Roman" w:cs="Helvetica"/>
-                <w:lang w:val="en-SG"/>
-              </w:rPr>
-            </w:pPr>
-          </w:p>
-          <w:p>
-            <w:pPr>
-              <w:shd w:val="clear" w:color="auto" w:fill="FFDAB9"/>
-              <w:spacing w:after="0" w:line="240" w:lineRule="auto"/>
-              <w:rPr>
-                <w:rFonts w:eastAsia="Times New Roman" w:cs="Helvetica"/>
-                <w:lang w:val="en-SG"/>
-              </w:rPr>
-            </w:pPr>
-          </w:p>
-          <w:p>
-            <w:pPr>
-              <w:shd w:val="clear" w:color="auto" w:fill="FFDAB9"/>
-              <w:spacing w:after="0" w:line="240" w:lineRule="auto"/>
-              <w:rPr>
-                <w:rFonts w:eastAsia="Times New Roman" w:cs="Helvetica"/>
                 <w:b/>
                 <w:lang w:val="en-SG"/>
               </w:rPr>
             </w:pPr>
-            <w:r>
+          </w:p>
+          <w:p>
+            <w:pPr>
+              <w:shd w:val="clear" w:color="auto" w:fill="FFDAB9"/>
+              <w:spacing w:after="0" w:line="240" w:lineRule="auto"/>
+              <w:rPr>
+                <w:rFonts w:eastAsia="Times New Roman" w:cs="Helvetica"/>
+                <w:lang w:val="en-SG"/>
+              </w:rPr>
+            </w:pPr>
+          </w:p>
+          <w:p>
+            <w:pPr>
+              <w:shd w:val="clear" w:color="auto" w:fill="FFDAB9"/>
+              <w:spacing w:after="0" w:line="240" w:lineRule="auto"/>
+              <w:rPr>
+                <w:rFonts w:eastAsia="Times New Roman" w:cs="Helvetica"/>
+                <w:lang w:val="en-SG"/>
+              </w:rPr>
+            </w:pPr>
+          </w:p>
+          <w:p>
+            <w:pPr>
+              <w:shd w:val="clear" w:color="auto" w:fill="FFDAB9"/>
+              <w:spacing w:after="0" w:line="240" w:lineRule="auto"/>
+              <w:rPr>
+                <w:rFonts w:eastAsia="Times New Roman" w:cs="Helvetica"/>
+                <w:lang w:val="en-SG"/>
+              </w:rPr>
+            </w:pPr>
+          </w:p>
+          <w:p>
+            <w:pPr>
+              <w:shd w:val="clear" w:color="auto" w:fill="FFDAB9"/>
+              <w:spacing w:after="0" w:line="240" w:lineRule="auto"/>
+              <w:rPr>
+                <w:rFonts w:eastAsia="Times New Roman" w:cs="Helvetica"/>
+                <w:lang w:val="en-SG"/>
+              </w:rPr>
+            </w:pPr>
+          </w:p>
+          <w:p>
+            <w:pPr>
+              <w:shd w:val="clear" w:color="auto" w:fill="FFDAB9"/>
+              <w:spacing w:after="0" w:line="240" w:lineRule="auto"/>
+              <w:rPr>
+                <w:rFonts w:eastAsia="Times New Roman" w:cs="Helvetica"/>
+                <w:lang w:val="en-SG"/>
+              </w:rPr>
+            </w:pPr>
+          </w:p>
+          <w:p>
+            <w:pPr>
+              <w:shd w:val="clear" w:color="auto" w:fill="FFDAB9"/>
+              <w:spacing w:after="0" w:line="240" w:lineRule="auto"/>
+              <w:rPr>
+                <w:rFonts w:eastAsia="Times New Roman" w:cs="Helvetica"/>
+                <w:lang w:val="en-SG"/>
+              </w:rPr>
+            </w:pPr>
+          </w:p>
+          <w:p>
+            <w:pPr>
+              <w:shd w:val="clear" w:color="auto" w:fill="FFDAB9"/>
+              <w:spacing w:after="0" w:line="240" w:lineRule="auto"/>
+              <w:rPr>
+                <w:rFonts w:eastAsia="Times New Roman" w:cs="Helvetica"/>
+                <w:lang w:val="en-SG"/>
+              </w:rPr>
+            </w:pPr>
+          </w:p>
+          <w:p>
+            <w:pPr>
+              <w:shd w:val="clear" w:color="auto" w:fill="FFDAB9"/>
+              <w:spacing w:after="0" w:line="240" w:lineRule="auto"/>
+              <w:rPr>
+                <w:rFonts w:eastAsia="Times New Roman" w:cs="Helvetica"/>
+                <w:lang w:val="en-SG"/>
+              </w:rPr>
+            </w:pPr>
+          </w:p>
+          <w:p>
+            <w:pPr>
+              <w:shd w:val="clear" w:color="auto" w:fill="FFDAB9"/>
+              <w:spacing w:after="0" w:line="240" w:lineRule="auto"/>
+              <w:rPr>
+                <w:rFonts w:eastAsia="Times New Roman" w:cs="Helvetica"/>
+                <w:lang w:val="en-SG"/>
+              </w:rPr>
+            </w:pPr>
+          </w:p>
+          <w:p>
+            <w:pPr>
+              <w:shd w:val="clear" w:color="auto" w:fill="FFDAB9"/>
+              <w:spacing w:after="0" w:line="240" w:lineRule="auto"/>
+              <w:rPr>
+                <w:rFonts w:eastAsia="Times New Roman" w:cs="Helvetica"/>
+                <w:lang w:val="en-SG"/>
+              </w:rPr>
+            </w:pPr>
+          </w:p>
+          <w:p>
+            <w:pPr>
+              <w:shd w:val="clear" w:color="auto" w:fill="FFDAB9"/>
+              <w:spacing w:after="0" w:line="240" w:lineRule="auto"/>
+              <w:rPr>
+                <w:rFonts w:eastAsia="Times New Roman" w:cs="Helvetica"/>
+                <w:lang w:val="en-SG"/>
+              </w:rPr>
+            </w:pPr>
+          </w:p>
+          <w:p>
+            <w:pPr>
+              <w:shd w:val="clear" w:color="auto" w:fill="FFDAB9"/>
+              <w:spacing w:after="0" w:line="240" w:lineRule="auto"/>
+              <w:rPr>
+                <w:rFonts w:eastAsia="Times New Roman" w:cs="Helvetica"/>
+                <w:lang w:val="en-SG"/>
+              </w:rPr>
+            </w:pPr>
+          </w:p>
+          <w:p>
+            <w:pPr>
+              <w:shd w:val="clear" w:color="auto" w:fill="FFDAB9"/>
+              <w:spacing w:after="0" w:line="240" w:lineRule="auto"/>
+              <w:rPr>
+                <w:rFonts w:eastAsia="Times New Roman" w:cs="Helvetica"/>
+                <w:lang w:val="en-SG"/>
+              </w:rPr>
+            </w:pPr>
+          </w:p>
+          <w:p>
+            <w:pPr>
+              <w:shd w:val="clear" w:color="auto" w:fill="FFDAB9"/>
+              <w:spacing w:after="0" w:line="240" w:lineRule="auto"/>
+              <w:rPr>
+                <w:rFonts w:eastAsia="Times New Roman" w:cs="Helvetica"/>
+                <w:lang w:val="en-SG"/>
+              </w:rPr>
+            </w:pPr>
+          </w:p>
+          <w:p>
+            <w:pPr>
+              <w:shd w:val="clear" w:color="auto" w:fill="FFDAB9"/>
+              <w:spacing w:after="0" w:line="240" w:lineRule="auto"/>
+              <w:rPr>
+                <w:rFonts w:eastAsia="Times New Roman" w:cs="Helvetica"/>
+                <w:lang w:val="en-SG"/>
+              </w:rPr>
+            </w:pPr>
+          </w:p>
+          <w:p>
+            <w:pPr>
+              <w:shd w:val="clear" w:color="auto" w:fill="FFDAB9"/>
+              <w:spacing w:after="0" w:line="240" w:lineRule="auto"/>
+              <w:rPr>
+                <w:rFonts w:eastAsia="Times New Roman" w:cs="Helvetica"/>
+                <w:lang w:val="en-SG"/>
+              </w:rPr>
+            </w:pPr>
+          </w:p>
+          <w:p>
+            <w:pPr>
+              <w:shd w:val="clear" w:color="auto" w:fill="FFDAB9"/>
+              <w:spacing w:after="0" w:line="240" w:lineRule="auto"/>
               <w:rPr>
                 <w:rFonts w:eastAsia="Times New Roman" w:cs="Helvetica"/>
                 <w:b/>
                 <w:lang w:val="en-SG"/>
               </w:rPr>
-              <w:t>Planned Features:</w:t>
-            </w:r>
-          </w:p>
-          <w:p>
-            <w:pPr>
-              <w:shd w:val="clear" w:color="auto" w:fill="FFDAB9"/>
-              <w:spacing w:after="0" w:line="240" w:lineRule="auto"/>
-              <w:rPr>
-                <w:rFonts w:eastAsia="Times New Roman" w:cs="Helvetica"/>
-                <w:lang w:val="en-SG"/>
-              </w:rPr>
-            </w:pPr>
-            <w:r>
-              <w:rPr>
-                <w:rFonts w:eastAsia="Times New Roman" w:cs="Helvetica"/>
-                <w:lang w:val="en-SG"/>
-              </w:rPr>
-              <w:t> </w:t>
-            </w:r>
-            <w:r>
-              <w:rPr>
-                <w:rFonts w:eastAsia="Times New Roman" w:cs="Helvetica"/>
-                <w:lang w:val="en-SG"/>
-              </w:rPr>
-              <w:t>We intend to make use of NUSMods’ API for NUS students to compare their timetable schedules with each oth</w:t>
-            </w:r>
-            <w:r>
-              <w:rPr>
-                <w:rFonts w:eastAsia="Times New Roman" w:cs="Helvetica"/>
-                <w:lang w:val="en-SG"/>
-              </w:rPr>
-              <w:t>er simply by inputting their NU</w:t>
-            </w:r>
-            <w:r>
-              <w:rPr>
-                <w:rFonts w:eastAsia="Times New Roman" w:cs="Helvetica"/>
-                <w:lang w:val="en-SG"/>
-              </w:rPr>
-              <w:t>SMods</w:t>
-            </w:r>
+            </w:pPr>
+            <w:r>
+              <w:rPr>
+                <w:rFonts w:eastAsia="Times New Roman" w:cs="Helvetica"/>
+                <w:b/>
+                <w:lang w:val="en-SG"/>
+              </w:rPr>
+              <w:lastRenderedPageBreak/>
+              <w:t>Aims after this point:</w:t>
+            </w:r>
+          </w:p>
+          <w:p>
+            <w:pPr>
+              <w:pStyle w:val="ListParagraph"/>
+              <w:numPr>
+                <w:ilvl w:val="0"/>
+                <w:numId w:val="9"/>
+              </w:numPr>
+              <w:shd w:val="clear" w:color="auto" w:fill="FFDAB9"/>
+              <w:spacing w:after="0" w:line="240" w:lineRule="auto"/>
+              <w:rPr>
+                <w:rFonts w:eastAsia="Times New Roman" w:cs="Helvetica"/>
+                <w:lang w:val="en-SG"/>
+              </w:rPr>
+            </w:pPr>
+            <w:r>
+              <w:rPr>
+                <w:rFonts w:eastAsia="Times New Roman" w:cs="Helvetica"/>
+                <w:lang w:val="en-SG"/>
+              </w:rPr>
+              <w:t xml:space="preserve">We intend to make use of </w:t>
+            </w:r>
+            <w:proofErr w:type="spellStart"/>
+            <w:r>
+              <w:rPr>
+                <w:rFonts w:eastAsia="Times New Roman" w:cs="Helvetica"/>
+                <w:lang w:val="en-SG"/>
+              </w:rPr>
+              <w:t>NUSMods</w:t>
+            </w:r>
+            <w:proofErr w:type="spellEnd"/>
+            <w:r>
+              <w:rPr>
+                <w:rFonts w:eastAsia="Times New Roman" w:cs="Helvetica"/>
+                <w:lang w:val="en-SG"/>
+              </w:rPr>
+              <w:t xml:space="preserve">’ API for NUS students to compare their timetable schedules with each other simply by inputting their </w:t>
+            </w:r>
+            <w:proofErr w:type="spellStart"/>
+            <w:r>
+              <w:rPr>
+                <w:rFonts w:eastAsia="Times New Roman" w:cs="Helvetica"/>
+                <w:lang w:val="en-SG"/>
+              </w:rPr>
+              <w:t>NUSMods</w:t>
+            </w:r>
+            <w:proofErr w:type="spellEnd"/>
             <w:r>
               <w:rPr>
                 <w:rFonts w:eastAsia="Times New Roman" w:cs="Helvetica"/>
@@ -2234,94 +2410,58 @@
                 <w:rFonts w:eastAsia="Times New Roman" w:cs="Helvetica"/>
                 <w:lang w:val="en-SG"/>
               </w:rPr>
-              <w:t xml:space="preserve"> (this is discarded)</w:t>
-            </w:r>
-          </w:p>
-          <w:p>
-            <w:pPr>
-              <w:shd w:val="clear" w:color="auto" w:fill="FFDAB9"/>
-              <w:spacing w:after="0" w:line="240" w:lineRule="auto"/>
-              <w:rPr>
-                <w:rFonts w:eastAsia="Times New Roman" w:cs="Helvetica"/>
-                <w:lang w:val="en-SG"/>
-              </w:rPr>
-            </w:pPr>
-          </w:p>
-          <w:p>
-            <w:pPr>
-              <w:shd w:val="clear" w:color="auto" w:fill="FFDAB9"/>
-              <w:spacing w:after="0" w:line="240" w:lineRule="auto"/>
-              <w:rPr>
-                <w:rFonts w:eastAsia="Times New Roman" w:cs="Helvetica"/>
-                <w:lang w:val="en-SG"/>
-              </w:rPr>
-            </w:pPr>
-            <w:r>
-              <w:rPr>
-                <w:rFonts w:eastAsia="Times New Roman" w:cs="Helvetica"/>
-                <w:lang w:val="en-SG"/>
-              </w:rPr>
-              <w:t>We have yet to write the program that does the comparison so that shall be one of the tasks we need to do.</w:t>
-            </w:r>
-            <w:r>
-              <w:rPr>
-                <w:rFonts w:eastAsia="Times New Roman" w:cs="Helvetica"/>
-                <w:lang w:val="en-SG"/>
-              </w:rPr>
-              <w:t xml:space="preserve"> In addition, we may want to see what other features we can add into our Schedule Comparator, for instance user accounts for this Schedule Comparator.</w:t>
-            </w:r>
-            <w:r>
-              <w:rPr>
-                <w:rFonts w:eastAsia="Times New Roman" w:cs="Helvetica"/>
-                <w:lang w:val="en-SG"/>
-              </w:rPr>
-              <w:t xml:space="preserve"> (program written, accounts to be replaced by database system)</w:t>
-            </w:r>
-          </w:p>
-          <w:p>
-            <w:pPr>
-              <w:shd w:val="clear" w:color="auto" w:fill="FFDAB9"/>
-              <w:spacing w:after="0" w:line="240" w:lineRule="auto"/>
-              <w:rPr>
-                <w:rFonts w:eastAsia="Times New Roman" w:cs="Helvetica"/>
-                <w:lang w:val="en-SG"/>
-              </w:rPr>
-            </w:pPr>
-          </w:p>
-          <w:p>
-            <w:pPr>
-              <w:shd w:val="clear" w:color="auto" w:fill="FFDAB9"/>
-              <w:spacing w:after="0" w:line="240" w:lineRule="auto"/>
-              <w:rPr>
-                <w:rFonts w:eastAsia="Times New Roman" w:cs="Helvetica"/>
-                <w:lang w:val="en-SG"/>
-              </w:rPr>
-            </w:pPr>
-            <w:r>
-              <w:rPr>
-                <w:rFonts w:eastAsia="Times New Roman" w:cs="Helvetica"/>
-                <w:b/>
-                <w:lang w:val="en-SG"/>
-              </w:rPr>
-              <w:t>Aims after this point:</w:t>
-            </w:r>
-          </w:p>
-          <w:p>
-            <w:pPr>
-              <w:shd w:val="clear" w:color="auto" w:fill="FFDAB9"/>
-              <w:spacing w:after="0" w:line="240" w:lineRule="auto"/>
-              <w:rPr>
-                <w:rFonts w:eastAsia="Times New Roman" w:cs="Helvetica"/>
-                <w:lang w:val="en-SG"/>
-              </w:rPr>
-            </w:pPr>
-            <w:r>
-              <w:rPr>
-                <w:rFonts w:eastAsia="Times New Roman" w:cs="Helvetica"/>
-                <w:lang w:val="en-SG"/>
-              </w:rPr>
-              <w:lastRenderedPageBreak/>
-              <w:t>Right now we are not familiar with Git. We would be studying Git so that we can utilise version control effectively. Currently, we are using Google Drive to store previous versions of the website we created and we would start utilising Git once we are familiar with it.</w:t>
+              <w:t xml:space="preserve"> (KIV</w:t>
+            </w:r>
+            <w:r>
+              <w:rPr>
+                <w:rFonts w:eastAsia="Times New Roman" w:cs="Helvetica"/>
+                <w:lang w:val="en-SG"/>
+              </w:rPr>
+              <w:t>)</w:t>
+            </w:r>
+          </w:p>
+          <w:p>
+            <w:pPr>
+              <w:pStyle w:val="ListParagraph"/>
+              <w:numPr>
+                <w:ilvl w:val="0"/>
+                <w:numId w:val="9"/>
+              </w:numPr>
+              <w:shd w:val="clear" w:color="auto" w:fill="FFDAB9"/>
+              <w:spacing w:after="0" w:line="240" w:lineRule="auto"/>
+              <w:rPr>
+                <w:rFonts w:eastAsia="Times New Roman" w:cs="Helvetica"/>
+                <w:lang w:val="en-SG"/>
+              </w:rPr>
+            </w:pPr>
+            <w:r>
+              <w:rPr>
+                <w:rFonts w:eastAsia="Times New Roman" w:cs="Helvetica"/>
+                <w:lang w:val="en-SG"/>
+              </w:rPr>
+              <w:t>Database system for implementing group sessions to be implemented</w:t>
+            </w:r>
+          </w:p>
+          <w:p>
+            <w:pPr>
+              <w:pStyle w:val="ListParagraph"/>
+              <w:numPr>
+                <w:ilvl w:val="0"/>
+                <w:numId w:val="9"/>
+              </w:numPr>
+              <w:shd w:val="clear" w:color="auto" w:fill="FFDAB9"/>
+              <w:spacing w:after="0" w:line="240" w:lineRule="auto"/>
+              <w:rPr>
+                <w:rFonts w:eastAsia="Times New Roman" w:cs="Helvetica"/>
+                <w:lang w:val="en-SG"/>
+              </w:rPr>
+            </w:pPr>
+            <w:r>
+              <w:rPr>
+                <w:rFonts w:eastAsia="Times New Roman" w:cs="Helvetica"/>
+                <w:lang w:val="en-SG"/>
+              </w:rPr>
+              <w:t>We would be studying Git so that we can utilise version control effectively. Currently, we are using Google Drive to store previous versions of the website we created and we would start utilising Git once we are familiar with it.</w:t>
             </w:r>
             <w:r>
               <w:rPr>
@@ -2333,113 +2473,24 @@
           </w:p>
           <w:p>
             <w:pPr>
-              <w:shd w:val="clear" w:color="auto" w:fill="FFDAB9"/>
-              <w:spacing w:after="0" w:line="240" w:lineRule="auto"/>
-              <w:rPr>
-                <w:rFonts w:eastAsia="Times New Roman" w:cs="Helvetica"/>
-                <w:lang w:val="en-SG"/>
-              </w:rPr>
-            </w:pPr>
-          </w:p>
-          <w:p>
-            <w:pPr>
-              <w:shd w:val="clear" w:color="auto" w:fill="FFDAB9"/>
-              <w:spacing w:after="0" w:line="240" w:lineRule="auto"/>
-              <w:rPr>
-                <w:rFonts w:eastAsia="Times New Roman" w:cs="Helvetica"/>
-                <w:lang w:val="en-SG"/>
-              </w:rPr>
-            </w:pPr>
-            <w:r>
-              <w:rPr>
-                <w:rFonts w:eastAsia="Times New Roman" w:cs="Helvetica"/>
-                <w:lang w:val="en-SG"/>
-              </w:rPr>
-              <w:t>Also, we are in the midst of learning JavaScript for web development instead of using Python</w:t>
-            </w:r>
-            <w:r>
-              <w:rPr>
-                <w:rFonts w:eastAsia="Times New Roman" w:cs="Helvetica"/>
-                <w:lang w:val="en-SG"/>
-              </w:rPr>
-              <w:t xml:space="preserve"> and have not used any app-development tool yet</w:t>
-            </w:r>
-            <w:r>
-              <w:rPr>
-                <w:rFonts w:eastAsia="Times New Roman" w:cs="Helvetica"/>
-                <w:lang w:val="en-SG"/>
-              </w:rPr>
-              <w:t>.</w:t>
-            </w:r>
-          </w:p>
-          <w:p>
-            <w:pPr>
-              <w:shd w:val="clear" w:color="auto" w:fill="FFDAB9"/>
-              <w:spacing w:after="0" w:line="240" w:lineRule="auto"/>
-              <w:rPr>
-                <w:rFonts w:eastAsia="Times New Roman" w:cs="Helvetica"/>
-                <w:lang w:val="en-SG"/>
-              </w:rPr>
-            </w:pPr>
-          </w:p>
-          <w:p>
-            <w:pPr>
-              <w:shd w:val="clear" w:color="auto" w:fill="FFDAB9"/>
-              <w:spacing w:after="0" w:line="240" w:lineRule="auto"/>
-              <w:rPr>
-                <w:rFonts w:eastAsia="Times New Roman" w:cs="Helvetica"/>
-                <w:lang w:val="en-SG"/>
-              </w:rPr>
-            </w:pPr>
-            <w:r>
-              <w:rPr>
-                <w:rFonts w:eastAsia="Times New Roman" w:cs="Helvetica"/>
-                <w:lang w:val="en-SG"/>
-              </w:rPr>
-              <w:t>Then, we would work out input validation and exception handling for user inputs, mainly to guard against SQL injections.</w:t>
-            </w:r>
-            <w:r>
-              <w:rPr>
-                <w:rFonts w:eastAsia="Times New Roman" w:cs="Helvetica"/>
-                <w:lang w:val="en-SG"/>
-              </w:rPr>
-              <w:t xml:space="preserve"> (done</w:t>
-            </w:r>
-            <w:bookmarkStart w:id="0" w:name="_GoBack"/>
-            <w:bookmarkEnd w:id="0"/>
-            <w:r>
-              <w:rPr>
-                <w:rFonts w:eastAsia="Times New Roman" w:cs="Helvetica"/>
-                <w:lang w:val="en-SG"/>
-              </w:rPr>
-              <w:t>)</w:t>
-            </w:r>
-          </w:p>
-          <w:p>
-            <w:pPr>
-              <w:shd w:val="clear" w:color="auto" w:fill="FFDAB9"/>
-              <w:spacing w:after="0" w:line="240" w:lineRule="auto"/>
-              <w:rPr>
-                <w:rFonts w:eastAsia="Times New Roman" w:cs="Helvetica"/>
-                <w:lang w:val="en-SG"/>
-              </w:rPr>
-            </w:pPr>
-          </w:p>
-          <w:p>
-            <w:pPr>
-              <w:shd w:val="clear" w:color="auto" w:fill="FFDAB9"/>
-              <w:spacing w:after="0" w:line="240" w:lineRule="auto"/>
-              <w:rPr>
-                <w:rFonts w:eastAsia="Times New Roman" w:cs="Helvetica"/>
-                <w:lang w:val="en-SG"/>
-              </w:rPr>
-            </w:pPr>
-            <w:r>
-              <w:rPr>
-                <w:rFonts w:eastAsia="Times New Roman" w:cs="Helvetica"/>
-                <w:lang w:val="en-SG"/>
-              </w:rPr>
-              <w:t>The final part would be to piece everything together with Meteor.js and host the website.</w:t>
+              <w:pStyle w:val="ListParagraph"/>
+              <w:numPr>
+                <w:ilvl w:val="0"/>
+                <w:numId w:val="9"/>
+              </w:numPr>
+              <w:shd w:val="clear" w:color="auto" w:fill="FFDAB9"/>
+              <w:spacing w:after="0" w:line="240" w:lineRule="auto"/>
+              <w:rPr>
+                <w:rFonts w:eastAsia="Times New Roman" w:cs="Helvetica"/>
+                <w:lang w:val="en-SG"/>
+              </w:rPr>
+            </w:pPr>
+            <w:r>
+              <w:rPr>
+                <w:rFonts w:eastAsia="Times New Roman" w:cs="Helvetica"/>
+                <w:lang w:val="en-SG"/>
+              </w:rPr>
+              <w:t>Hosting the website on a server once the product is finalised.</w:t>
             </w:r>
           </w:p>
           <w:p>
@@ -3054,6 +3105,7 @@
                 <w:lang w:val="en-SG"/>
               </w:rPr>
             </w:pPr>
+            <w:proofErr w:type="spellStart"/>
             <w:r>
               <w:rPr>
                 <w:rFonts w:eastAsia="Times New Roman" w:cs="Helvetica"/>
@@ -3061,6 +3113,7 @@
               </w:rPr>
               <w:t>Codecademy</w:t>
             </w:r>
+            <w:proofErr w:type="spellEnd"/>
             <w:r>
               <w:rPr>
                 <w:rFonts w:eastAsia="Times New Roman" w:cs="Helvetica"/>
@@ -3205,7 +3258,6 @@
                 <w:rFonts w:eastAsia="Times New Roman" w:cs="Helvetica"/>
                 <w:lang w:val="en-SG"/>
               </w:rPr>
-              <w:lastRenderedPageBreak/>
               <w:t>Meteor.js tutorial (</w:t>
             </w:r>
             <w:hyperlink r:id="rId15" w:history="1">
@@ -3242,6 +3294,18 @@
               <w:spacing w:after="0" w:line="240" w:lineRule="auto"/>
               <w:rPr>
                 <w:rFonts w:eastAsia="Times New Roman" w:cs="Helvetica"/>
+                <w:lang w:val="en-SG"/>
+              </w:rPr>
+            </w:pPr>
+            <w:bookmarkStart w:id="0" w:name="_GoBack"/>
+            <w:bookmarkEnd w:id="0"/>
+          </w:p>
+          <w:p>
+            <w:pPr>
+              <w:shd w:val="clear" w:color="auto" w:fill="FFDAB9"/>
+              <w:spacing w:after="0" w:line="240" w:lineRule="auto"/>
+              <w:rPr>
+                <w:rFonts w:eastAsia="Times New Roman" w:cs="Helvetica"/>
                 <w:i/>
                 <w:lang w:val="en-SG"/>
               </w:rPr>
@@ -3252,6 +3316,7 @@
                 <w:i/>
                 <w:lang w:val="en-SG"/>
               </w:rPr>
+              <w:lastRenderedPageBreak/>
               <w:t>Features that we used in our Schedule Comparator so far that we managed to find:</w:t>
             </w:r>
           </w:p>
@@ -3993,12 +4058,21 @@
                       <w:lang w:val="en-SG"/>
                     </w:rPr>
                   </w:pPr>
+                  <w:proofErr w:type="spellStart"/>
                   <w:r>
                     <w:rPr>
                       <w:rFonts w:eastAsia="Times New Roman" w:cs="Times New Roman"/>
                       <w:lang w:val="en-SG"/>
                     </w:rPr>
-                    <w:t>Liftoff Day 1</w:t>
+                    <w:t>Liftoff</w:t>
+                  </w:r>
+                  <w:proofErr w:type="spellEnd"/>
+                  <w:r>
+                    <w:rPr>
+                      <w:rFonts w:eastAsia="Times New Roman" w:cs="Times New Roman"/>
+                      <w:lang w:val="en-SG"/>
+                    </w:rPr>
+                    <w:t xml:space="preserve"> Day 1</w:t>
                   </w:r>
                 </w:p>
               </w:tc>
@@ -4150,12 +4224,21 @@
                       <w:lang w:val="en-SG"/>
                     </w:rPr>
                   </w:pPr>
+                  <w:proofErr w:type="spellStart"/>
                   <w:r>
                     <w:rPr>
                       <w:rFonts w:eastAsia="Times New Roman" w:cs="Times New Roman"/>
                       <w:lang w:val="en-SG"/>
                     </w:rPr>
-                    <w:t>Liftoff Day 2</w:t>
+                    <w:t>Liftoff</w:t>
+                  </w:r>
+                  <w:proofErr w:type="spellEnd"/>
+                  <w:r>
+                    <w:rPr>
+                      <w:rFonts w:eastAsia="Times New Roman" w:cs="Times New Roman"/>
+                      <w:lang w:val="en-SG"/>
+                    </w:rPr>
+                    <w:t xml:space="preserve"> Day 2</w:t>
                   </w:r>
                 </w:p>
               </w:tc>
@@ -5855,12 +5938,21 @@
                 <w:lang w:val="en-SG"/>
               </w:rPr>
             </w:pPr>
-            <w:r>
-              <w:rPr>
-                <w:rFonts w:eastAsia="Times New Roman" w:cs="Times New Roman"/>
-                <w:lang w:val="en-SG"/>
-              </w:rPr>
-              <w:t>Liftoff Day 1</w:t>
+            <w:proofErr w:type="spellStart"/>
+            <w:r>
+              <w:rPr>
+                <w:rFonts w:eastAsia="Times New Roman" w:cs="Times New Roman"/>
+                <w:lang w:val="en-SG"/>
+              </w:rPr>
+              <w:t>Liftoff</w:t>
+            </w:r>
+            <w:proofErr w:type="spellEnd"/>
+            <w:r>
+              <w:rPr>
+                <w:rFonts w:eastAsia="Times New Roman" w:cs="Times New Roman"/>
+                <w:lang w:val="en-SG"/>
+              </w:rPr>
+              <w:t xml:space="preserve"> Day 1</w:t>
             </w:r>
           </w:p>
         </w:tc>
@@ -6012,12 +6104,21 @@
                 <w:lang w:val="en-SG"/>
               </w:rPr>
             </w:pPr>
-            <w:r>
-              <w:rPr>
-                <w:rFonts w:eastAsia="Times New Roman" w:cs="Times New Roman"/>
-                <w:lang w:val="en-SG"/>
-              </w:rPr>
-              <w:t>Liftoff Day 2</w:t>
+            <w:proofErr w:type="spellStart"/>
+            <w:r>
+              <w:rPr>
+                <w:rFonts w:eastAsia="Times New Roman" w:cs="Times New Roman"/>
+                <w:lang w:val="en-SG"/>
+              </w:rPr>
+              <w:t>Liftoff</w:t>
+            </w:r>
+            <w:proofErr w:type="spellEnd"/>
+            <w:r>
+              <w:rPr>
+                <w:rFonts w:eastAsia="Times New Roman" w:cs="Times New Roman"/>
+                <w:lang w:val="en-SG"/>
+              </w:rPr>
+              <w:t xml:space="preserve"> Day 2</w:t>
             </w:r>
           </w:p>
         </w:tc>
@@ -6166,15 +6267,40 @@
                 <w:rFonts w:eastAsia="Times New Roman" w:cs="Times New Roman"/>
                 <w:lang w:val="en-SG"/>
               </w:rPr>
-              <w:t>Self-learning from Codecademy</w:t>
-            </w:r>
+              <w:t xml:space="preserve">Self-learning from </w:t>
+            </w:r>
+            <w:proofErr w:type="spellStart"/>
+            <w:r>
+              <w:rPr>
+                <w:rFonts w:eastAsia="Times New Roman" w:cs="Times New Roman"/>
+                <w:lang w:val="en-SG"/>
+              </w:rPr>
+              <w:t>Codecademy</w:t>
+            </w:r>
+            <w:proofErr w:type="spellEnd"/>
             <w:r>
               <w:rPr>
                 <w:rFonts w:eastAsia="Times New Roman" w:cs="Times New Roman"/>
                 <w:lang w:val="en-SG"/>
               </w:rPr>
               <w:br/>
-              <w:t>(HTML/CSS/Javascript/Python)</w:t>
+              <w:t>(HTML/CSS/</w:t>
+            </w:r>
+            <w:proofErr w:type="spellStart"/>
+            <w:r>
+              <w:rPr>
+                <w:rFonts w:eastAsia="Times New Roman" w:cs="Times New Roman"/>
+                <w:lang w:val="en-SG"/>
+              </w:rPr>
+              <w:t>Javascript</w:t>
+            </w:r>
+            <w:proofErr w:type="spellEnd"/>
+            <w:r>
+              <w:rPr>
+                <w:rFonts w:eastAsia="Times New Roman" w:cs="Times New Roman"/>
+                <w:lang w:val="en-SG"/>
+              </w:rPr>
+              <w:t>/Python)</w:t>
             </w:r>
           </w:p>
         </w:tc>
@@ -6422,7 +6548,6 @@
                 <w:rFonts w:eastAsia="Times New Roman" w:cs="Times New Roman"/>
                 <w:lang w:val="en-SG"/>
               </w:rPr>
-              <w:lastRenderedPageBreak/>
               <w:t>5</w:t>
             </w:r>
           </w:p>
@@ -6674,6 +6799,7 @@
                 <w:rFonts w:eastAsia="Times New Roman" w:cs="Times New Roman"/>
                 <w:lang w:val="en-SG"/>
               </w:rPr>
+              <w:lastRenderedPageBreak/>
               <w:t>7</w:t>
             </w:r>
           </w:p>
@@ -7444,7 +7570,7 @@
   <w:abstractNum w:abstractNumId="0" w15:restartNumberingAfterBreak="0">
     <w:nsid w:val="0DF230D0"/>
     <w:multiLevelType w:val="hybridMultilevel"/>
-    <w:tmpl w:val="4EE660AA"/>
+    <w:tmpl w:val="041C286A"/>
     <w:lvl w:ilvl="0" w:tplc="1818A436">
       <w:numFmt w:val="bullet"/>
       <w:lvlText w:val="-"/>

</xml_diff>